<commit_message>
Write introduction / windowing sections
</commit_message>
<xml_diff>
--- a/Assignment.docx
+++ b/Assignment.docx
@@ -4,25 +4,713 @@
   <w:body>
     <w:p>
       <w:pPr>
-        <w:rPr>
+        <w:jc w:val="center"/>
+        <w:rPr>
+          <w:rFonts w:asciiTheme="majorHAnsi" w:hAnsiTheme="majorHAnsi" w:cstheme="majorHAnsi"/>
           <w:b/>
           <w:sz w:val="32"/>
         </w:rPr>
       </w:pPr>
       <w:r>
         <w:rPr>
+          <w:rFonts w:asciiTheme="majorHAnsi" w:hAnsiTheme="majorHAnsi" w:cstheme="majorHAnsi"/>
           <w:b/>
           <w:sz w:val="32"/>
         </w:rPr>
-        <w:t>Programming for Graphics: Assignment 1</w:t>
-      </w:r>
-    </w:p>
-    <w:p>
-      <w:r>
+        <w:t>Programming for Graphics</w:t>
+      </w:r>
+    </w:p>
+    <w:p>
+      <w:pPr>
+        <w:jc w:val="center"/>
+        <w:rPr>
+          <w:rFonts w:asciiTheme="majorHAnsi" w:hAnsiTheme="majorHAnsi" w:cstheme="majorHAnsi"/>
+          <w:sz w:val="32"/>
+        </w:rPr>
+      </w:pPr>
+      <w:r>
+        <w:rPr>
+          <w:rFonts w:asciiTheme="majorHAnsi" w:hAnsiTheme="majorHAnsi" w:cstheme="majorHAnsi"/>
+          <w:sz w:val="24"/>
+        </w:rPr>
+        <w:t>Assignment 1</w:t>
+      </w:r>
+    </w:p>
+    <w:p>
+      <w:pPr>
+        <w:rPr>
+          <w:rFonts w:asciiTheme="majorHAnsi" w:hAnsiTheme="majorHAnsi" w:cstheme="majorHAnsi"/>
+          <w:b/>
+          <w:sz w:val="28"/>
+        </w:rPr>
+      </w:pPr>
+      <w:r>
+        <w:rPr>
+          <w:rFonts w:asciiTheme="majorHAnsi" w:hAnsiTheme="majorHAnsi" w:cstheme="majorHAnsi"/>
+          <w:b/>
+          <w:sz w:val="28"/>
+        </w:rPr>
         <w:t>Introduction</w:t>
+      </w:r>
+    </w:p>
+    <w:p>
+      <w:pPr>
+        <w:rPr>
+          <w:rFonts w:asciiTheme="majorHAnsi" w:hAnsiTheme="majorHAnsi" w:cstheme="majorHAnsi"/>
+        </w:rPr>
+      </w:pPr>
+      <w:r>
+        <w:rPr>
+          <w:rFonts w:asciiTheme="majorHAnsi" w:hAnsiTheme="majorHAnsi" w:cstheme="majorHAnsi"/>
+        </w:rPr>
+        <w:t xml:space="preserve">This report will evaluate the graphical techniques used </w:t>
+      </w:r>
+      <w:r>
+        <w:rPr>
+          <w:rFonts w:asciiTheme="majorHAnsi" w:hAnsiTheme="majorHAnsi" w:cstheme="majorHAnsi"/>
+        </w:rPr>
+        <w:t>in the development of</w:t>
+      </w:r>
+      <w:r>
+        <w:rPr>
+          <w:rFonts w:asciiTheme="majorHAnsi" w:hAnsiTheme="majorHAnsi" w:cstheme="majorHAnsi"/>
+        </w:rPr>
+        <w:t xml:space="preserve"> two applications. </w:t>
+      </w:r>
+      <w:r>
+        <w:rPr>
+          <w:rFonts w:asciiTheme="majorHAnsi" w:hAnsiTheme="majorHAnsi" w:cstheme="majorHAnsi"/>
+        </w:rPr>
+        <w:t xml:space="preserve">A </w:t>
+      </w:r>
+      <w:r>
+        <w:rPr>
+          <w:rFonts w:asciiTheme="majorHAnsi" w:hAnsiTheme="majorHAnsi" w:cstheme="majorHAnsi"/>
+        </w:rPr>
+        <w:t>clone of Atari’s famous arcade game Breakout</w:t>
+      </w:r>
+      <w:r>
+        <w:rPr>
+          <w:rFonts w:asciiTheme="majorHAnsi" w:hAnsiTheme="majorHAnsi" w:cstheme="majorHAnsi"/>
+        </w:rPr>
+        <w:t xml:space="preserve"> and </w:t>
+      </w:r>
+      <w:r>
+        <w:rPr>
+          <w:rFonts w:asciiTheme="majorHAnsi" w:hAnsiTheme="majorHAnsi" w:cstheme="majorHAnsi"/>
+        </w:rPr>
+        <w:t>a three-dimensional Snake game</w:t>
+      </w:r>
+      <w:r>
+        <w:rPr>
+          <w:rFonts w:asciiTheme="majorHAnsi" w:hAnsiTheme="majorHAnsi" w:cstheme="majorHAnsi"/>
+        </w:rPr>
+        <w:t xml:space="preserve"> that is</w:t>
+      </w:r>
+      <w:r>
+        <w:rPr>
+          <w:rFonts w:asciiTheme="majorHAnsi" w:hAnsiTheme="majorHAnsi" w:cstheme="majorHAnsi"/>
+        </w:rPr>
+        <w:t xml:space="preserve"> viewed from an isometric perspectiv</w:t>
+      </w:r>
+      <w:r>
+        <w:rPr>
+          <w:rFonts w:asciiTheme="majorHAnsi" w:hAnsiTheme="majorHAnsi" w:cstheme="majorHAnsi"/>
+        </w:rPr>
+        <w:t>e.</w:t>
+      </w:r>
+    </w:p>
+    <w:p>
+      <w:pPr>
+        <w:rPr>
+          <w:rFonts w:asciiTheme="majorHAnsi" w:hAnsiTheme="majorHAnsi" w:cstheme="majorHAnsi"/>
+          <w:b/>
+          <w:sz w:val="28"/>
+        </w:rPr>
+      </w:pPr>
+      <w:r>
+        <w:rPr>
+          <w:rFonts w:asciiTheme="majorHAnsi" w:hAnsiTheme="majorHAnsi" w:cstheme="majorHAnsi"/>
+          <w:b/>
+          <w:sz w:val="28"/>
+        </w:rPr>
+        <w:t>Windowing</w:t>
+      </w:r>
+    </w:p>
+    <w:p>
+      <w:pPr>
+        <w:rPr>
+          <w:rFonts w:asciiTheme="majorHAnsi" w:hAnsiTheme="majorHAnsi" w:cstheme="majorHAnsi"/>
+        </w:rPr>
+      </w:pPr>
+      <w:r>
+        <w:rPr>
+          <w:rFonts w:asciiTheme="majorHAnsi" w:hAnsiTheme="majorHAnsi" w:cstheme="majorHAnsi"/>
+        </w:rPr>
+        <w:t>The OpenGL graphics API used to render the graphics within the applications</w:t>
+      </w:r>
+      <w:r>
+        <w:rPr>
+          <w:rFonts w:asciiTheme="majorHAnsi" w:hAnsiTheme="majorHAnsi" w:cstheme="majorHAnsi"/>
+        </w:rPr>
+        <w:t xml:space="preserve"> requires </w:t>
+      </w:r>
+      <w:r>
+        <w:rPr>
+          <w:rFonts w:asciiTheme="majorHAnsi" w:hAnsiTheme="majorHAnsi" w:cstheme="majorHAnsi"/>
+        </w:rPr>
+        <w:t xml:space="preserve">a </w:t>
+      </w:r>
+      <w:r>
+        <w:rPr>
+          <w:rFonts w:asciiTheme="majorHAnsi" w:hAnsiTheme="majorHAnsi" w:cstheme="majorHAnsi"/>
+        </w:rPr>
+        <w:t>window for it to</w:t>
+      </w:r>
+      <w:r>
+        <w:rPr>
+          <w:rFonts w:asciiTheme="majorHAnsi" w:hAnsiTheme="majorHAnsi" w:cstheme="majorHAnsi"/>
+        </w:rPr>
+        <w:t xml:space="preserve"> display graphics within</w:t>
+      </w:r>
+      <w:r>
+        <w:rPr>
+          <w:rFonts w:asciiTheme="majorHAnsi" w:hAnsiTheme="majorHAnsi" w:cstheme="majorHAnsi"/>
+        </w:rPr>
+        <w:t xml:space="preserve">. </w:t>
+      </w:r>
+      <w:r>
+        <w:rPr>
+          <w:rFonts w:asciiTheme="majorHAnsi" w:hAnsiTheme="majorHAnsi" w:cstheme="majorHAnsi"/>
+        </w:rPr>
+        <w:t>There are many libraries available that provide windowing functionality</w:t>
+      </w:r>
+      <w:r>
+        <w:rPr>
+          <w:rFonts w:asciiTheme="majorHAnsi" w:hAnsiTheme="majorHAnsi" w:cstheme="majorHAnsi"/>
+        </w:rPr>
+        <w:t xml:space="preserve"> and</w:t>
+      </w:r>
+      <w:r>
+        <w:rPr>
+          <w:rFonts w:asciiTheme="majorHAnsi" w:hAnsiTheme="majorHAnsi" w:cstheme="majorHAnsi"/>
+        </w:rPr>
+        <w:t xml:space="preserve"> </w:t>
+      </w:r>
+      <w:r>
+        <w:rPr>
+          <w:rFonts w:asciiTheme="majorHAnsi" w:hAnsiTheme="majorHAnsi" w:cstheme="majorHAnsi"/>
+        </w:rPr>
+        <w:t xml:space="preserve">each </w:t>
+      </w:r>
+      <w:r>
+        <w:rPr>
+          <w:rFonts w:asciiTheme="majorHAnsi" w:hAnsiTheme="majorHAnsi" w:cstheme="majorHAnsi"/>
+        </w:rPr>
+        <w:t>provide</w:t>
+      </w:r>
+      <w:r>
+        <w:rPr>
+          <w:rFonts w:asciiTheme="majorHAnsi" w:hAnsiTheme="majorHAnsi" w:cstheme="majorHAnsi"/>
+        </w:rPr>
+        <w:t xml:space="preserve"> their</w:t>
+      </w:r>
+      <w:r>
+        <w:rPr>
+          <w:rFonts w:asciiTheme="majorHAnsi" w:hAnsiTheme="majorHAnsi" w:cstheme="majorHAnsi"/>
+        </w:rPr>
+        <w:t xml:space="preserve"> own strengths and weaknesses</w:t>
+      </w:r>
+      <w:r>
+        <w:rPr>
+          <w:rFonts w:asciiTheme="majorHAnsi" w:hAnsiTheme="majorHAnsi" w:cstheme="majorHAnsi"/>
+        </w:rPr>
+        <w:t>.</w:t>
+      </w:r>
+      <w:r>
+        <w:rPr>
+          <w:rFonts w:asciiTheme="majorHAnsi" w:hAnsiTheme="majorHAnsi" w:cstheme="majorHAnsi"/>
+        </w:rPr>
+        <w:br/>
+      </w:r>
+      <w:r>
+        <w:rPr>
+          <w:rFonts w:asciiTheme="majorHAnsi" w:hAnsiTheme="majorHAnsi" w:cstheme="majorHAnsi"/>
+        </w:rPr>
+        <w:br/>
+      </w:r>
+      <w:r>
+        <w:rPr>
+          <w:rFonts w:asciiTheme="majorHAnsi" w:hAnsiTheme="majorHAnsi" w:cstheme="majorHAnsi"/>
+        </w:rPr>
+        <w:t xml:space="preserve">The OpenGL Utility Toolkit (GLUT) is a library that was created to provide </w:t>
+      </w:r>
+      <w:r>
+        <w:rPr>
+          <w:rFonts w:asciiTheme="majorHAnsi" w:hAnsiTheme="majorHAnsi" w:cstheme="majorHAnsi"/>
+        </w:rPr>
+        <w:t xml:space="preserve">a </w:t>
+      </w:r>
+      <w:r>
+        <w:rPr>
+          <w:rFonts w:asciiTheme="majorHAnsi" w:hAnsiTheme="majorHAnsi" w:cstheme="majorHAnsi"/>
+        </w:rPr>
+        <w:t xml:space="preserve">platform independent windowing </w:t>
+      </w:r>
+      <w:r>
+        <w:rPr>
+          <w:rFonts w:asciiTheme="majorHAnsi" w:hAnsiTheme="majorHAnsi" w:cstheme="majorHAnsi"/>
+        </w:rPr>
+        <w:t>solution</w:t>
+      </w:r>
+      <w:r>
+        <w:rPr>
+          <w:rFonts w:asciiTheme="majorHAnsi" w:hAnsiTheme="majorHAnsi" w:cstheme="majorHAnsi"/>
+        </w:rPr>
+        <w:t xml:space="preserve">. GLUT however </w:t>
+      </w:r>
+      <w:r>
+        <w:rPr>
+          <w:rFonts w:asciiTheme="majorHAnsi" w:hAnsiTheme="majorHAnsi" w:cstheme="majorHAnsi"/>
+        </w:rPr>
+        <w:t xml:space="preserve">became </w:t>
+      </w:r>
+      <w:r>
+        <w:rPr>
+          <w:rFonts w:asciiTheme="majorHAnsi" w:hAnsiTheme="majorHAnsi" w:cstheme="majorHAnsi"/>
+        </w:rPr>
+        <w:t xml:space="preserve">unmaintained and fell behind </w:t>
+      </w:r>
+      <w:r>
+        <w:rPr>
+          <w:rFonts w:asciiTheme="majorHAnsi" w:hAnsiTheme="majorHAnsi" w:cstheme="majorHAnsi"/>
+        </w:rPr>
+        <w:t xml:space="preserve">newer </w:t>
+      </w:r>
+      <w:r>
+        <w:rPr>
+          <w:rFonts w:asciiTheme="majorHAnsi" w:hAnsiTheme="majorHAnsi" w:cstheme="majorHAnsi"/>
+        </w:rPr>
+        <w:t>OpenGL</w:t>
+      </w:r>
+      <w:r>
+        <w:rPr>
+          <w:rFonts w:asciiTheme="majorHAnsi" w:hAnsiTheme="majorHAnsi" w:cstheme="majorHAnsi"/>
+        </w:rPr>
+        <w:t xml:space="preserve"> releases. A separate and more active project named </w:t>
+      </w:r>
+      <w:r>
+        <w:rPr>
+          <w:rFonts w:asciiTheme="majorHAnsi" w:hAnsiTheme="majorHAnsi" w:cstheme="majorHAnsi"/>
+        </w:rPr>
+        <w:t>FreeGLUT</w:t>
+      </w:r>
+      <w:r>
+        <w:rPr>
+          <w:rFonts w:asciiTheme="majorHAnsi" w:hAnsiTheme="majorHAnsi" w:cstheme="majorHAnsi"/>
+        </w:rPr>
+        <w:t xml:space="preserve"> was created as an open source alternative to GLUT and provides a similar set of func</w:t>
       </w:r>
       <w:bookmarkStart w:id="0" w:name="_GoBack"/>
       <w:bookmarkEnd w:id="0"/>
+      <w:r>
+        <w:rPr>
+          <w:rFonts w:asciiTheme="majorHAnsi" w:hAnsiTheme="majorHAnsi" w:cstheme="majorHAnsi"/>
+        </w:rPr>
+        <w:t xml:space="preserve">tionality </w:t>
+      </w:r>
+      <w:r>
+        <w:rPr>
+          <w:rFonts w:asciiTheme="majorHAnsi" w:hAnsiTheme="majorHAnsi" w:cstheme="majorHAnsi"/>
+        </w:rPr>
+        <w:t>(Movania, 2013, p.30)</w:t>
+      </w:r>
+      <w:r>
+        <w:rPr>
+          <w:rFonts w:asciiTheme="majorHAnsi" w:hAnsiTheme="majorHAnsi" w:cstheme="majorHAnsi"/>
+        </w:rPr>
+        <w:t>. F</w:t>
+      </w:r>
+      <w:r>
+        <w:rPr>
+          <w:rFonts w:asciiTheme="majorHAnsi" w:hAnsiTheme="majorHAnsi" w:cstheme="majorHAnsi"/>
+        </w:rPr>
+        <w:t xml:space="preserve">reeGLUT however </w:t>
+      </w:r>
+      <w:r>
+        <w:rPr>
+          <w:rFonts w:asciiTheme="majorHAnsi" w:hAnsiTheme="majorHAnsi" w:cstheme="majorHAnsi"/>
+        </w:rPr>
+        <w:t xml:space="preserve">provides little to no support </w:t>
+      </w:r>
+      <w:r>
+        <w:rPr>
+          <w:rFonts w:asciiTheme="majorHAnsi" w:hAnsiTheme="majorHAnsi" w:cstheme="majorHAnsi"/>
+        </w:rPr>
+        <w:t xml:space="preserve">for iOS or Android </w:t>
+      </w:r>
+      <w:r>
+        <w:rPr>
+          <w:rFonts w:asciiTheme="majorHAnsi" w:hAnsiTheme="majorHAnsi" w:cstheme="majorHAnsi"/>
+        </w:rPr>
+        <w:t xml:space="preserve">and itself is no longer regularly updated and therefore is not suited for applications that intend to support all major </w:t>
+      </w:r>
+      <w:r>
+        <w:rPr>
+          <w:rFonts w:asciiTheme="majorHAnsi" w:hAnsiTheme="majorHAnsi" w:cstheme="majorHAnsi"/>
+        </w:rPr>
+        <w:t xml:space="preserve">desktop and mobile environments </w:t>
+      </w:r>
+      <w:r>
+        <w:rPr>
+          <w:rFonts w:asciiTheme="majorHAnsi" w:hAnsiTheme="majorHAnsi" w:cstheme="majorHAnsi"/>
+        </w:rPr>
+        <w:t>(Holy Ghost Stories, 2012)</w:t>
+      </w:r>
+      <w:r>
+        <w:rPr>
+          <w:rFonts w:asciiTheme="majorHAnsi" w:hAnsiTheme="majorHAnsi" w:cstheme="majorHAnsi"/>
+        </w:rPr>
+        <w:t>.</w:t>
+      </w:r>
+      <w:r>
+        <w:rPr>
+          <w:rFonts w:asciiTheme="majorHAnsi" w:hAnsiTheme="majorHAnsi" w:cstheme="majorHAnsi"/>
+        </w:rPr>
+        <w:br/>
+      </w:r>
+      <w:r>
+        <w:rPr>
+          <w:rFonts w:asciiTheme="majorHAnsi" w:hAnsiTheme="majorHAnsi" w:cstheme="majorHAnsi"/>
+        </w:rPr>
+        <w:br/>
+        <w:t xml:space="preserve">Despite its shortcomings, </w:t>
+      </w:r>
+      <w:r>
+        <w:rPr>
+          <w:rFonts w:asciiTheme="majorHAnsi" w:hAnsiTheme="majorHAnsi" w:cstheme="majorHAnsi"/>
+        </w:rPr>
+        <w:t xml:space="preserve">FreeGLUT </w:t>
+      </w:r>
+      <w:r>
+        <w:rPr>
+          <w:rFonts w:asciiTheme="majorHAnsi" w:hAnsiTheme="majorHAnsi" w:cstheme="majorHAnsi"/>
+        </w:rPr>
+        <w:t xml:space="preserve">was used to create the windows for both applications as it is   simple to setup, easy to use and </w:t>
+      </w:r>
+      <w:r>
+        <w:rPr>
+          <w:rFonts w:asciiTheme="majorHAnsi" w:hAnsiTheme="majorHAnsi" w:cstheme="majorHAnsi"/>
+        </w:rPr>
+        <w:t>thus</w:t>
+      </w:r>
+      <w:r>
+        <w:rPr>
+          <w:rFonts w:asciiTheme="majorHAnsi" w:hAnsiTheme="majorHAnsi" w:cstheme="majorHAnsi"/>
+        </w:rPr>
+        <w:t xml:space="preserve"> a </w:t>
+      </w:r>
+      <w:r>
+        <w:rPr>
+          <w:rFonts w:asciiTheme="majorHAnsi" w:hAnsiTheme="majorHAnsi" w:cstheme="majorHAnsi"/>
+        </w:rPr>
+        <w:t>good choice for experimenting with and learning OpenGL</w:t>
+      </w:r>
+      <w:r>
+        <w:rPr>
+          <w:rFonts w:asciiTheme="majorHAnsi" w:hAnsiTheme="majorHAnsi" w:cstheme="majorHAnsi"/>
+        </w:rPr>
+        <w:t>.</w:t>
+      </w:r>
+    </w:p>
+    <w:p>
+      <w:pPr>
+        <w:rPr>
+          <w:rFonts w:asciiTheme="majorHAnsi" w:hAnsiTheme="majorHAnsi" w:cstheme="majorHAnsi"/>
+          <w:b/>
+          <w:sz w:val="28"/>
+        </w:rPr>
+      </w:pPr>
+      <w:r>
+        <w:rPr>
+          <w:rFonts w:asciiTheme="majorHAnsi" w:hAnsiTheme="majorHAnsi" w:cstheme="majorHAnsi"/>
+          <w:b/>
+          <w:sz w:val="28"/>
+        </w:rPr>
+        <w:t>Graphics Primitives</w:t>
+      </w:r>
+    </w:p>
+    <w:p>
+      <w:pPr>
+        <w:rPr>
+          <w:rFonts w:asciiTheme="majorHAnsi" w:hAnsiTheme="majorHAnsi" w:cstheme="majorHAnsi"/>
+        </w:rPr>
+      </w:pPr>
+      <w:r>
+        <w:rPr>
+          <w:rFonts w:asciiTheme="majorHAnsi" w:hAnsiTheme="majorHAnsi" w:cstheme="majorHAnsi"/>
+        </w:rPr>
+        <w:t>Content</w:t>
+      </w:r>
+    </w:p>
+    <w:p>
+      <w:pPr>
+        <w:rPr>
+          <w:rFonts w:asciiTheme="majorHAnsi" w:hAnsiTheme="majorHAnsi" w:cstheme="majorHAnsi"/>
+          <w:b/>
+          <w:sz w:val="28"/>
+        </w:rPr>
+      </w:pPr>
+      <w:r>
+        <w:rPr>
+          <w:rFonts w:asciiTheme="majorHAnsi" w:hAnsiTheme="majorHAnsi" w:cstheme="majorHAnsi"/>
+          <w:b/>
+          <w:sz w:val="28"/>
+        </w:rPr>
+        <w:t>Transformations</w:t>
+      </w:r>
+    </w:p>
+    <w:p>
+      <w:pPr>
+        <w:rPr>
+          <w:rFonts w:asciiTheme="majorHAnsi" w:hAnsiTheme="majorHAnsi" w:cstheme="majorHAnsi"/>
+        </w:rPr>
+      </w:pPr>
+      <w:r>
+        <w:rPr>
+          <w:rFonts w:asciiTheme="majorHAnsi" w:hAnsiTheme="majorHAnsi" w:cstheme="majorHAnsi"/>
+        </w:rPr>
+        <w:t>Content</w:t>
+      </w:r>
+    </w:p>
+    <w:p>
+      <w:pPr>
+        <w:rPr>
+          <w:rFonts w:asciiTheme="majorHAnsi" w:hAnsiTheme="majorHAnsi" w:cstheme="majorHAnsi"/>
+          <w:b/>
+          <w:sz w:val="28"/>
+        </w:rPr>
+      </w:pPr>
+      <w:r>
+        <w:rPr>
+          <w:rFonts w:asciiTheme="majorHAnsi" w:hAnsiTheme="majorHAnsi" w:cstheme="majorHAnsi"/>
+          <w:b/>
+          <w:sz w:val="28"/>
+        </w:rPr>
+        <w:t>Textured Meshes</w:t>
+      </w:r>
+    </w:p>
+    <w:p>
+      <w:pPr>
+        <w:rPr>
+          <w:rFonts w:asciiTheme="majorHAnsi" w:hAnsiTheme="majorHAnsi" w:cstheme="majorHAnsi"/>
+        </w:rPr>
+      </w:pPr>
+      <w:r>
+        <w:rPr>
+          <w:rFonts w:asciiTheme="majorHAnsi" w:hAnsiTheme="majorHAnsi" w:cstheme="majorHAnsi"/>
+        </w:rPr>
+        <w:t>Content</w:t>
+      </w:r>
+    </w:p>
+    <w:p>
+      <w:pPr>
+        <w:rPr>
+          <w:rFonts w:asciiTheme="majorHAnsi" w:hAnsiTheme="majorHAnsi" w:cstheme="majorHAnsi"/>
+          <w:b/>
+          <w:sz w:val="28"/>
+        </w:rPr>
+      </w:pPr>
+      <w:r>
+        <w:rPr>
+          <w:rFonts w:asciiTheme="majorHAnsi" w:hAnsiTheme="majorHAnsi" w:cstheme="majorHAnsi"/>
+          <w:b/>
+          <w:sz w:val="28"/>
+        </w:rPr>
+        <w:t>Lighting</w:t>
+      </w:r>
+    </w:p>
+    <w:p>
+      <w:pPr>
+        <w:rPr>
+          <w:rFonts w:asciiTheme="majorHAnsi" w:hAnsiTheme="majorHAnsi" w:cstheme="majorHAnsi"/>
+        </w:rPr>
+      </w:pPr>
+      <w:r>
+        <w:rPr>
+          <w:rFonts w:asciiTheme="majorHAnsi" w:hAnsiTheme="majorHAnsi" w:cstheme="majorHAnsi"/>
+        </w:rPr>
+        <w:t>Content</w:t>
+      </w:r>
+    </w:p>
+    <w:p>
+      <w:pPr>
+        <w:rPr>
+          <w:rFonts w:asciiTheme="majorHAnsi" w:hAnsiTheme="majorHAnsi" w:cstheme="majorHAnsi"/>
+          <w:b/>
+          <w:sz w:val="28"/>
+        </w:rPr>
+      </w:pPr>
+      <w:r>
+        <w:rPr>
+          <w:rFonts w:asciiTheme="majorHAnsi" w:hAnsiTheme="majorHAnsi" w:cstheme="majorHAnsi"/>
+          <w:b/>
+          <w:sz w:val="28"/>
+        </w:rPr>
+        <w:t>Conclusion</w:t>
+      </w:r>
+    </w:p>
+    <w:p>
+      <w:pPr>
+        <w:rPr>
+          <w:rFonts w:asciiTheme="majorHAnsi" w:hAnsiTheme="majorHAnsi" w:cstheme="majorHAnsi"/>
+        </w:rPr>
+      </w:pPr>
+      <w:r>
+        <w:rPr>
+          <w:rFonts w:asciiTheme="majorHAnsi" w:hAnsiTheme="majorHAnsi" w:cstheme="majorHAnsi"/>
+        </w:rPr>
+        <w:t>Content</w:t>
+      </w:r>
+    </w:p>
+    <w:p>
+      <w:pPr>
+        <w:rPr>
+          <w:rFonts w:asciiTheme="majorHAnsi" w:hAnsiTheme="majorHAnsi" w:cstheme="majorHAnsi"/>
+          <w:b/>
+          <w:sz w:val="32"/>
+        </w:rPr>
+      </w:pPr>
+      <w:r>
+        <w:rPr>
+          <w:rFonts w:asciiTheme="majorHAnsi" w:hAnsiTheme="majorHAnsi" w:cstheme="majorHAnsi"/>
+          <w:b/>
+          <w:sz w:val="32"/>
+        </w:rPr>
+        <w:t>Bibliography</w:t>
+      </w:r>
+      <w:r>
+        <w:rPr>
+          <w:rFonts w:asciiTheme="majorHAnsi" w:hAnsiTheme="majorHAnsi" w:cstheme="majorHAnsi"/>
+        </w:rPr>
+        <w:br/>
+      </w:r>
+      <w:r>
+        <w:rPr>
+          <w:rFonts w:asciiTheme="majorHAnsi" w:hAnsiTheme="majorHAnsi" w:cstheme="majorHAnsi"/>
+        </w:rPr>
+        <w:br/>
+        <w:t xml:space="preserve">Ghost Stories (2012), </w:t>
+      </w:r>
+      <w:r>
+        <w:rPr>
+          <w:rFonts w:asciiTheme="majorHAnsi" w:hAnsiTheme="majorHAnsi" w:cstheme="majorHAnsi"/>
+          <w:i/>
+        </w:rPr>
+        <w:t>The Sorry State of Game Portability</w:t>
+      </w:r>
+      <w:r>
+        <w:rPr>
+          <w:rFonts w:asciiTheme="majorHAnsi" w:hAnsiTheme="majorHAnsi" w:cstheme="majorHAnsi"/>
+        </w:rPr>
+        <w:t>. Available at: http://www.jeffwofford.com/?p=1097 (Accessed: 3rd January 2017).</w:t>
+      </w:r>
+    </w:p>
+    <w:p>
+      <w:pPr>
+        <w:rPr>
+          <w:rFonts w:asciiTheme="majorHAnsi" w:hAnsiTheme="majorHAnsi" w:cstheme="majorHAnsi"/>
+          <w:b/>
+          <w:sz w:val="32"/>
+        </w:rPr>
+      </w:pPr>
+      <w:r>
+        <w:rPr>
+          <w:rFonts w:asciiTheme="majorHAnsi" w:hAnsiTheme="majorHAnsi" w:cstheme="majorHAnsi"/>
+        </w:rPr>
+        <w:lastRenderedPageBreak/>
+        <w:t xml:space="preserve">Movania, M.M. </w:t>
+      </w:r>
+      <w:r>
+        <w:rPr>
+          <w:rFonts w:asciiTheme="majorHAnsi" w:hAnsiTheme="majorHAnsi" w:cstheme="majorHAnsi"/>
+        </w:rPr>
+        <w:t>(</w:t>
+      </w:r>
+      <w:r>
+        <w:rPr>
+          <w:rFonts w:asciiTheme="majorHAnsi" w:hAnsiTheme="majorHAnsi" w:cstheme="majorHAnsi"/>
+        </w:rPr>
+        <w:t>2013</w:t>
+      </w:r>
+      <w:r>
+        <w:rPr>
+          <w:rFonts w:asciiTheme="majorHAnsi" w:hAnsiTheme="majorHAnsi" w:cstheme="majorHAnsi"/>
+        </w:rPr>
+        <w:t>)</w:t>
+      </w:r>
+      <w:r>
+        <w:rPr>
+          <w:rFonts w:asciiTheme="majorHAnsi" w:hAnsiTheme="majorHAnsi" w:cstheme="majorHAnsi"/>
+        </w:rPr>
+        <w:t xml:space="preserve">, </w:t>
+      </w:r>
+      <w:r>
+        <w:rPr>
+          <w:rFonts w:asciiTheme="majorHAnsi" w:hAnsiTheme="majorHAnsi" w:cstheme="majorHAnsi"/>
+          <w:i/>
+        </w:rPr>
+        <w:t>OpenGL Development Cookbook</w:t>
+      </w:r>
+      <w:r>
+        <w:rPr>
+          <w:rFonts w:asciiTheme="majorHAnsi" w:hAnsiTheme="majorHAnsi" w:cstheme="majorHAnsi"/>
+        </w:rPr>
+        <w:t>, 1</w:t>
+      </w:r>
+      <w:r>
+        <w:rPr>
+          <w:rFonts w:asciiTheme="majorHAnsi" w:hAnsiTheme="majorHAnsi" w:cstheme="majorHAnsi"/>
+          <w:vertAlign w:val="superscript"/>
+        </w:rPr>
+        <w:t>st</w:t>
+      </w:r>
+      <w:r>
+        <w:rPr>
+          <w:rFonts w:asciiTheme="majorHAnsi" w:hAnsiTheme="majorHAnsi" w:cstheme="majorHAnsi"/>
+        </w:rPr>
+        <w:t xml:space="preserve"> edn, G</w:t>
+      </w:r>
+      <w:r>
+        <w:rPr>
+          <w:rFonts w:asciiTheme="majorHAnsi" w:hAnsiTheme="majorHAnsi" w:cstheme="majorHAnsi"/>
+        </w:rPr>
+        <w:t xml:space="preserve">reat </w:t>
+      </w:r>
+      <w:r>
+        <w:rPr>
+          <w:rFonts w:asciiTheme="majorHAnsi" w:hAnsiTheme="majorHAnsi" w:cstheme="majorHAnsi"/>
+        </w:rPr>
+        <w:t>B</w:t>
+      </w:r>
+      <w:r>
+        <w:rPr>
+          <w:rFonts w:asciiTheme="majorHAnsi" w:hAnsiTheme="majorHAnsi" w:cstheme="majorHAnsi"/>
+        </w:rPr>
+        <w:t>ritain: Packt Publishing</w:t>
+      </w:r>
+      <w:r>
+        <w:rPr>
+          <w:rFonts w:asciiTheme="majorHAnsi" w:hAnsiTheme="majorHAnsi" w:cstheme="majorHAnsi"/>
+        </w:rPr>
+        <w:t>.</w:t>
+      </w:r>
+      <w:r>
+        <w:rPr>
+          <w:rFonts w:asciiTheme="majorHAnsi" w:hAnsiTheme="majorHAnsi" w:cstheme="majorHAnsi"/>
+        </w:rPr>
+        <w:br/>
+      </w:r>
     </w:p>
     <w:sectPr>
       <w:headerReference w:type="default" r:id="rId6"/>
@@ -116,7 +804,7 @@
                 <w:bCs/>
                 <w:noProof/>
               </w:rPr>
-              <w:t>1</w:t>
+              <w:t>2</w:t>
             </w:r>
             <w:r>
               <w:rPr>
@@ -155,7 +843,7 @@
                 <w:bCs/>
                 <w:noProof/>
               </w:rPr>
-              <w:t>1</w:t>
+              <w:t>2</w:t>
             </w:r>
             <w:r>
               <w:rPr>

</xml_diff>

<commit_message>
Write texture and lighting sections
</commit_message>
<xml_diff>
--- a/Assignment.docx
+++ b/Assignment.docx
@@ -711,6 +711,7 @@
         </w:rPr>
         <w:t xml:space="preserve"> be enclosed between a pair of </w:t>
       </w:r>
+      <w:proofErr w:type="spellStart"/>
       <w:r>
         <w:rPr>
           <w:rFonts w:asciiTheme="majorHAnsi" w:hAnsiTheme="majorHAnsi" w:cstheme="majorHAnsi"/>
@@ -718,12 +719,14 @@
         </w:rPr>
         <w:t>glBegin</w:t>
       </w:r>
+      <w:proofErr w:type="spellEnd"/>
       <w:r>
         <w:rPr>
           <w:rFonts w:asciiTheme="majorHAnsi" w:hAnsiTheme="majorHAnsi" w:cstheme="majorHAnsi"/>
         </w:rPr>
         <w:t xml:space="preserve"> and </w:t>
       </w:r>
+      <w:proofErr w:type="spellStart"/>
       <w:r>
         <w:rPr>
           <w:rFonts w:asciiTheme="majorHAnsi" w:hAnsiTheme="majorHAnsi" w:cstheme="majorHAnsi"/>
@@ -731,6 +734,7 @@
         </w:rPr>
         <w:t>glEnd</w:t>
       </w:r>
+      <w:proofErr w:type="spellEnd"/>
       <w:r>
         <w:rPr>
           <w:rFonts w:asciiTheme="majorHAnsi" w:hAnsiTheme="majorHAnsi" w:cstheme="majorHAnsi"/>
@@ -841,10 +845,10 @@
             <v:path o:extrusionok="f" gradientshapeok="t" o:connecttype="rect"/>
             <o:lock v:ext="edit" aspectratio="t"/>
           </v:shapetype>
-          <v:shape id="_x0000_i1025" type="#_x0000_t75" style="width:451.5pt;height:53.25pt" o:ole="">
+          <v:shape id="_x0000_i1025" type="#_x0000_t75" style="width:451.7pt;height:53.15pt" o:ole="">
             <v:imagedata r:id="rId7" o:title=""/>
           </v:shape>
-          <o:OLEObject Type="Embed" ProgID="Word.OpenDocumentText.12" ShapeID="_x0000_i1025" DrawAspect="Content" ObjectID="_1545075373" r:id="rId8"/>
+          <o:OLEObject Type="Embed" ProgID="Word.OpenDocumentText.12" ShapeID="_x0000_i1025" DrawAspect="Content" ObjectID="_1545585702" r:id="rId8"/>
         </w:object>
       </w:r>
     </w:p>
@@ -1096,25 +1100,7 @@
         <w:rPr>
           <w:rFonts w:asciiTheme="majorHAnsi" w:hAnsiTheme="majorHAnsi" w:cstheme="majorHAnsi"/>
         </w:rPr>
-        <w:t>that contains functions th</w:t>
-      </w:r>
-      <w:r>
-        <w:rPr>
-          <w:rFonts w:asciiTheme="majorHAnsi" w:hAnsiTheme="majorHAnsi" w:cstheme="majorHAnsi"/>
-        </w:rPr>
-        <w:t>e</w:t>
-      </w:r>
-      <w:r>
-        <w:rPr>
-          <w:rFonts w:asciiTheme="majorHAnsi" w:hAnsiTheme="majorHAnsi" w:cstheme="majorHAnsi"/>
-        </w:rPr>
-        <w:t xml:space="preserve"> perform transformations such as movement and rotations</w:t>
-      </w:r>
-      <w:r>
-        <w:rPr>
-          <w:rFonts w:asciiTheme="majorHAnsi" w:hAnsiTheme="majorHAnsi" w:cstheme="majorHAnsi"/>
-        </w:rPr>
-        <w:t xml:space="preserve"> to allow </w:t>
+        <w:t xml:space="preserve">that contains functions the perform transformations such as movement and rotations to allow </w:t>
       </w:r>
       <w:r>
         <w:rPr>
@@ -1154,10 +1140,10 @@
           <w:rFonts w:asciiTheme="majorHAnsi" w:hAnsiTheme="majorHAnsi" w:cstheme="majorHAnsi"/>
         </w:rPr>
         <w:object w:dxaOrig="9026" w:dyaOrig="1508">
-          <v:shape id="_x0000_i1034" type="#_x0000_t75" style="width:451.5pt;height:75.75pt" o:ole="">
+          <v:shape id="_x0000_i1026" type="#_x0000_t75" style="width:451.7pt;height:75.45pt" o:ole="">
             <v:imagedata r:id="rId9" o:title=""/>
           </v:shape>
-          <o:OLEObject Type="Embed" ProgID="Word.OpenDocumentText.12" ShapeID="_x0000_i1034" DrawAspect="Content" ObjectID="_1545075374" r:id="rId10"/>
+          <o:OLEObject Type="Embed" ProgID="Word.OpenDocumentText.12" ShapeID="_x0000_i1026" DrawAspect="Content" ObjectID="_1545585703" r:id="rId10"/>
         </w:object>
       </w:r>
     </w:p>
@@ -1209,18 +1195,6 @@
           <w:rFonts w:asciiTheme="majorHAnsi" w:hAnsiTheme="majorHAnsi" w:cstheme="majorHAnsi"/>
         </w:rPr>
         <w:t xml:space="preserve"> (Astle, 2004, p.77).</w:t>
-      </w:r>
-      <w:r>
-        <w:rPr>
-          <w:rFonts w:asciiTheme="majorHAnsi" w:hAnsiTheme="majorHAnsi" w:cstheme="majorHAnsi"/>
-        </w:rPr>
-        <w:t xml:space="preserve"> </w:t>
-      </w:r>
-      <w:r>
-        <w:rPr>
-          <w:rFonts w:asciiTheme="majorHAnsi" w:hAnsiTheme="majorHAnsi" w:cstheme="majorHAnsi"/>
-        </w:rPr>
-        <w:tab/>
       </w:r>
     </w:p>
     <w:p>
@@ -1250,10 +1224,197 @@
         <w:rPr>
           <w:rFonts w:asciiTheme="majorHAnsi" w:hAnsiTheme="majorHAnsi" w:cstheme="majorHAnsi"/>
         </w:rPr>
-        <w:t>Content</w:t>
+        <w:t xml:space="preserve">There are various libraries and tools </w:t>
+      </w:r>
+      <w:r>
+        <w:rPr>
+          <w:rFonts w:asciiTheme="majorHAnsi" w:hAnsiTheme="majorHAnsi" w:cstheme="majorHAnsi"/>
+        </w:rPr>
+        <w:t xml:space="preserve">such as Qt, DevIL and SOIL </w:t>
+      </w:r>
+      <w:r>
+        <w:rPr>
+          <w:rFonts w:asciiTheme="majorHAnsi" w:hAnsiTheme="majorHAnsi" w:cstheme="majorHAnsi"/>
+        </w:rPr>
+        <w:t>that</w:t>
+      </w:r>
+      <w:r>
+        <w:rPr>
+          <w:rFonts w:asciiTheme="majorHAnsi" w:hAnsiTheme="majorHAnsi" w:cstheme="majorHAnsi"/>
+        </w:rPr>
+        <w:t xml:space="preserve"> assist in loading textures into OpenGL. </w:t>
+      </w:r>
+      <w:r>
+        <w:rPr>
+          <w:rFonts w:asciiTheme="majorHAnsi" w:hAnsiTheme="majorHAnsi" w:cstheme="majorHAnsi"/>
+        </w:rPr>
+        <w:t>Developer’s Image Library (DevIL) is a cross plat</w:t>
       </w:r>
       <w:bookmarkStart w:id="2" w:name="_GoBack"/>
       <w:bookmarkEnd w:id="2"/>
+      <w:r>
+        <w:rPr>
+          <w:rFonts w:asciiTheme="majorHAnsi" w:hAnsiTheme="majorHAnsi" w:cstheme="majorHAnsi"/>
+        </w:rPr>
+        <w:t xml:space="preserve">form library that loads </w:t>
+      </w:r>
+      <w:r>
+        <w:rPr>
+          <w:rFonts w:asciiTheme="majorHAnsi" w:hAnsiTheme="majorHAnsi" w:cstheme="majorHAnsi"/>
+        </w:rPr>
+        <w:t xml:space="preserve">textures </w:t>
+      </w:r>
+      <w:r>
+        <w:rPr>
+          <w:rFonts w:asciiTheme="majorHAnsi" w:hAnsiTheme="majorHAnsi" w:cstheme="majorHAnsi"/>
+        </w:rPr>
+        <w:t xml:space="preserve">from </w:t>
+      </w:r>
+      <w:r>
+        <w:rPr>
+          <w:rFonts w:asciiTheme="majorHAnsi" w:hAnsiTheme="majorHAnsi" w:cstheme="majorHAnsi"/>
+        </w:rPr>
+        <w:t xml:space="preserve">various image </w:t>
+      </w:r>
+      <w:r>
+        <w:rPr>
+          <w:rFonts w:asciiTheme="majorHAnsi" w:hAnsiTheme="majorHAnsi" w:cstheme="majorHAnsi"/>
+        </w:rPr>
+        <w:t xml:space="preserve">types such as bmp, gif and png </w:t>
+      </w:r>
+      <w:r>
+        <w:rPr>
+          <w:rFonts w:asciiTheme="majorHAnsi" w:hAnsiTheme="majorHAnsi" w:cstheme="majorHAnsi"/>
+        </w:rPr>
+        <w:t>(Schuller, 2011, p.29)</w:t>
+      </w:r>
+      <w:r>
+        <w:rPr>
+          <w:rFonts w:asciiTheme="majorHAnsi" w:hAnsiTheme="majorHAnsi" w:cstheme="majorHAnsi"/>
+        </w:rPr>
+        <w:t>.</w:t>
+      </w:r>
+      <w:r>
+        <w:rPr>
+          <w:rFonts w:asciiTheme="majorHAnsi" w:hAnsiTheme="majorHAnsi" w:cstheme="majorHAnsi"/>
+        </w:rPr>
+        <w:t xml:space="preserve"> </w:t>
+      </w:r>
+      <w:r>
+        <w:rPr>
+          <w:rFonts w:asciiTheme="majorHAnsi" w:hAnsiTheme="majorHAnsi" w:cstheme="majorHAnsi"/>
+        </w:rPr>
+        <w:t xml:space="preserve">The snake application’s textures are loaded </w:t>
+      </w:r>
+      <w:r>
+        <w:rPr>
+          <w:rFonts w:asciiTheme="majorHAnsi" w:hAnsiTheme="majorHAnsi" w:cstheme="majorHAnsi"/>
+        </w:rPr>
+        <w:t xml:space="preserve">and mapped </w:t>
+      </w:r>
+      <w:r>
+        <w:rPr>
+          <w:rFonts w:asciiTheme="majorHAnsi" w:hAnsiTheme="majorHAnsi" w:cstheme="majorHAnsi"/>
+        </w:rPr>
+        <w:t>using the DevIL library</w:t>
+      </w:r>
+      <w:r>
+        <w:rPr>
+          <w:rFonts w:asciiTheme="majorHAnsi" w:hAnsiTheme="majorHAnsi" w:cstheme="majorHAnsi"/>
+        </w:rPr>
+        <w:t xml:space="preserve"> and OpenGL’s </w:t>
+      </w:r>
+      <w:r>
+        <w:rPr>
+          <w:rFonts w:asciiTheme="majorHAnsi" w:hAnsiTheme="majorHAnsi" w:cstheme="majorHAnsi"/>
+          <w:color w:val="483D8B"/>
+        </w:rPr>
+        <w:t xml:space="preserve">glTexCoord2f </w:t>
+      </w:r>
+      <w:r>
+        <w:rPr>
+          <w:rFonts w:asciiTheme="majorHAnsi" w:hAnsiTheme="majorHAnsi" w:cstheme="majorHAnsi"/>
+        </w:rPr>
+        <w:t xml:space="preserve">function. </w:t>
+      </w:r>
+    </w:p>
+    <w:p>
+      <w:pPr>
+        <w:rPr>
+          <w:rFonts w:asciiTheme="majorHAnsi" w:hAnsiTheme="majorHAnsi" w:cstheme="majorHAnsi"/>
+        </w:rPr>
+      </w:pPr>
+      <w:r>
+        <w:rPr>
+          <w:rFonts w:asciiTheme="majorHAnsi" w:hAnsiTheme="majorHAnsi" w:cstheme="majorHAnsi"/>
+        </w:rPr>
+        <w:t xml:space="preserve">Texture mapping is the process of applying an image to the surface of a primitive (Astle, 2004, pp.155-156). </w:t>
+      </w:r>
+      <w:r>
+        <w:rPr>
+          <w:rFonts w:asciiTheme="majorHAnsi" w:hAnsiTheme="majorHAnsi" w:cstheme="majorHAnsi"/>
+          <w:color w:val="483D8B"/>
+        </w:rPr>
+        <w:t xml:space="preserve">glTexCoord2f </w:t>
+      </w:r>
+      <w:r>
+        <w:rPr>
+          <w:rFonts w:asciiTheme="majorHAnsi" w:hAnsiTheme="majorHAnsi" w:cstheme="majorHAnsi"/>
+        </w:rPr>
+        <w:t>allows you to pick points on a given texture and apply them to vertices (Michigan State University, 2016)</w:t>
+      </w:r>
+      <w:r>
+        <w:rPr>
+          <w:rFonts w:asciiTheme="majorHAnsi" w:hAnsiTheme="majorHAnsi" w:cstheme="majorHAnsi"/>
+        </w:rPr>
+        <w:t>.</w:t>
+      </w:r>
+      <w:r>
+        <w:rPr>
+          <w:rFonts w:asciiTheme="majorHAnsi" w:hAnsiTheme="majorHAnsi" w:cstheme="majorHAnsi"/>
+        </w:rPr>
+        <w:t xml:space="preserve"> An example usage of </w:t>
+      </w:r>
+      <w:r>
+        <w:rPr>
+          <w:rFonts w:asciiTheme="majorHAnsi" w:hAnsiTheme="majorHAnsi" w:cstheme="majorHAnsi"/>
+          <w:color w:val="483D8B"/>
+        </w:rPr>
+        <w:t>glTexCoord2f</w:t>
+      </w:r>
+      <w:r>
+        <w:rPr>
+          <w:rFonts w:asciiTheme="majorHAnsi" w:hAnsiTheme="majorHAnsi" w:cstheme="majorHAnsi"/>
+          <w:color w:val="483D8B"/>
+        </w:rPr>
+        <w:t xml:space="preserve"> </w:t>
+      </w:r>
+      <w:r>
+        <w:rPr>
+          <w:rFonts w:asciiTheme="majorHAnsi" w:hAnsiTheme="majorHAnsi" w:cstheme="majorHAnsi"/>
+        </w:rPr>
+        <w:t>from the Snake application can be seen below.</w:t>
+      </w:r>
+    </w:p>
+    <w:bookmarkStart w:id="3" w:name="_MON_1545579326"/>
+    <w:bookmarkEnd w:id="3"/>
+    <w:p>
+      <w:pPr>
+        <w:rPr>
+          <w:rFonts w:asciiTheme="majorHAnsi" w:hAnsiTheme="majorHAnsi" w:cstheme="majorHAnsi"/>
+        </w:rPr>
+      </w:pPr>
+      <w:r>
+        <w:rPr>
+          <w:rFonts w:asciiTheme="majorHAnsi" w:hAnsiTheme="majorHAnsi" w:cstheme="majorHAnsi"/>
+        </w:rPr>
+        <w:object w:dxaOrig="9026" w:dyaOrig="890">
+          <v:shape id="_x0000_i1033" type="#_x0000_t75" style="width:451.7pt;height:44.55pt" o:ole="">
+            <v:imagedata r:id="rId11" o:title=""/>
+          </v:shape>
+          <o:OLEObject Type="Embed" ProgID="Word.OpenDocumentText.12" ShapeID="_x0000_i1033" DrawAspect="Content" ObjectID="_1545585704" r:id="rId12"/>
+        </w:object>
+      </w:r>
     </w:p>
     <w:p>
       <w:pPr>
@@ -1263,72 +1424,114 @@
           <w:sz w:val="28"/>
         </w:rPr>
       </w:pPr>
-      <w:r>
+    </w:p>
+    <w:p>
+      <w:pPr>
         <w:rPr>
           <w:rFonts w:asciiTheme="majorHAnsi" w:hAnsiTheme="majorHAnsi" w:cstheme="majorHAnsi"/>
           <w:b/>
           <w:sz w:val="28"/>
         </w:rPr>
-        <w:t>Lighting</w:t>
-      </w:r>
-    </w:p>
-    <w:p>
-      <w:pPr>
-        <w:rPr>
-          <w:rFonts w:asciiTheme="majorHAnsi" w:hAnsiTheme="majorHAnsi" w:cstheme="majorHAnsi"/>
-        </w:rPr>
-      </w:pPr>
-      <w:r>
-        <w:rPr>
-          <w:rFonts w:asciiTheme="majorHAnsi" w:hAnsiTheme="majorHAnsi" w:cstheme="majorHAnsi"/>
-        </w:rPr>
-        <w:t>Content</w:t>
-      </w:r>
-    </w:p>
-    <w:p>
-      <w:pPr>
+      </w:pPr>
+      <w:r>
         <w:rPr>
           <w:rFonts w:asciiTheme="majorHAnsi" w:hAnsiTheme="majorHAnsi" w:cstheme="majorHAnsi"/>
           <w:b/>
           <w:sz w:val="28"/>
         </w:rPr>
-      </w:pPr>
-      <w:r>
+        <w:lastRenderedPageBreak/>
+        <w:t>Lighting</w:t>
+      </w:r>
+    </w:p>
+    <w:p>
+      <w:pPr>
+        <w:rPr>
+          <w:rFonts w:asciiTheme="majorHAnsi" w:hAnsiTheme="majorHAnsi" w:cstheme="majorHAnsi"/>
+        </w:rPr>
+      </w:pPr>
+      <w:r>
+        <w:rPr>
+          <w:rFonts w:asciiTheme="majorHAnsi" w:hAnsiTheme="majorHAnsi" w:cstheme="majorHAnsi"/>
+        </w:rPr>
+        <w:t xml:space="preserve">In regards to lighting, the Snake application features a pulsing light </w:t>
+      </w:r>
+      <w:r>
+        <w:rPr>
+          <w:rFonts w:asciiTheme="majorHAnsi" w:hAnsiTheme="majorHAnsi" w:cstheme="majorHAnsi"/>
+        </w:rPr>
+        <w:t>that changes colours</w:t>
+      </w:r>
+      <w:r>
+        <w:rPr>
+          <w:rFonts w:asciiTheme="majorHAnsi" w:hAnsiTheme="majorHAnsi" w:cstheme="majorHAnsi"/>
+        </w:rPr>
+        <w:t xml:space="preserve"> over time</w:t>
+      </w:r>
+      <w:r>
+        <w:rPr>
+          <w:rFonts w:asciiTheme="majorHAnsi" w:hAnsiTheme="majorHAnsi" w:cstheme="majorHAnsi"/>
+        </w:rPr>
+        <w:t xml:space="preserve">. The </w:t>
+      </w:r>
+      <w:r>
+        <w:rPr>
+          <w:rFonts w:asciiTheme="majorHAnsi" w:hAnsiTheme="majorHAnsi" w:cstheme="majorHAnsi"/>
+          <w:color w:val="483D8B"/>
+        </w:rPr>
+        <w:t xml:space="preserve">glLightfv </w:t>
+      </w:r>
+      <w:r>
+        <w:rPr>
+          <w:rFonts w:asciiTheme="majorHAnsi" w:hAnsiTheme="majorHAnsi" w:cstheme="majorHAnsi"/>
+        </w:rPr>
+        <w:t>function was used to specify the light source parameters such as</w:t>
+      </w:r>
+      <w:r>
+        <w:rPr>
+          <w:rFonts w:asciiTheme="majorHAnsi" w:hAnsiTheme="majorHAnsi" w:cstheme="majorHAnsi"/>
+        </w:rPr>
+        <w:t xml:space="preserve"> position and colour</w:t>
+      </w:r>
+      <w:r>
+        <w:rPr>
+          <w:rFonts w:asciiTheme="majorHAnsi" w:hAnsiTheme="majorHAnsi" w:cstheme="majorHAnsi"/>
+        </w:rPr>
+        <w:t>.</w:t>
+      </w:r>
+    </w:p>
+    <w:bookmarkStart w:id="4" w:name="_MON_1545585380"/>
+    <w:bookmarkEnd w:id="4"/>
+    <w:p>
+      <w:pPr>
         <w:rPr>
           <w:rFonts w:asciiTheme="majorHAnsi" w:hAnsiTheme="majorHAnsi" w:cstheme="majorHAnsi"/>
           <w:b/>
           <w:sz w:val="28"/>
         </w:rPr>
-        <w:t>Conclusion</w:t>
-      </w:r>
-    </w:p>
-    <w:p>
-      <w:pPr>
-        <w:rPr>
-          <w:rFonts w:asciiTheme="majorHAnsi" w:hAnsiTheme="majorHAnsi" w:cstheme="majorHAnsi"/>
-        </w:rPr>
-      </w:pPr>
-      <w:r>
-        <w:rPr>
-          <w:rFonts w:asciiTheme="majorHAnsi" w:hAnsiTheme="majorHAnsi" w:cstheme="majorHAnsi"/>
-        </w:rPr>
-        <w:t>Content</w:t>
-      </w:r>
-    </w:p>
-    <w:p>
-      <w:pPr>
+      </w:pPr>
+      <w:r>
+        <w:rPr>
+          <w:rFonts w:asciiTheme="majorHAnsi" w:hAnsiTheme="majorHAnsi" w:cstheme="majorHAnsi"/>
+        </w:rPr>
+        <w:object w:dxaOrig="9026" w:dyaOrig="1068">
+          <v:shape id="_x0000_i1037" type="#_x0000_t75" style="width:451.7pt;height:53.15pt" o:ole="">
+            <v:imagedata r:id="rId13" o:title=""/>
+          </v:shape>
+          <o:OLEObject Type="Embed" ProgID="Word.OpenDocumentText.12" ShapeID="_x0000_i1037" DrawAspect="Content" ObjectID="_1545585705" r:id="rId14"/>
+        </w:object>
+      </w:r>
+      <w:r>
+        <w:rPr>
+          <w:rFonts w:asciiTheme="majorHAnsi" w:hAnsiTheme="majorHAnsi" w:cstheme="majorHAnsi"/>
+        </w:rPr>
+        <w:t xml:space="preserve"> </w:t>
+      </w:r>
+      <w:r>
         <w:rPr>
           <w:rFonts w:asciiTheme="majorHAnsi" w:hAnsiTheme="majorHAnsi" w:cstheme="majorHAnsi"/>
           <w:b/>
           <w:sz w:val="32"/>
         </w:rPr>
-      </w:pPr>
-      <w:r>
-        <w:rPr>
-          <w:rFonts w:asciiTheme="majorHAnsi" w:hAnsiTheme="majorHAnsi" w:cstheme="majorHAnsi"/>
-          <w:b/>
-          <w:sz w:val="32"/>
-        </w:rPr>
         <w:t>Bibliography</w:t>
       </w:r>
     </w:p>
@@ -1480,7 +1683,6 @@
         <w:rPr>
           <w:rFonts w:asciiTheme="majorHAnsi" w:hAnsiTheme="majorHAnsi" w:cstheme="majorHAnsi"/>
         </w:rPr>
-        <w:lastRenderedPageBreak/>
         <w:t xml:space="preserve">Benstead, L. </w:t>
       </w:r>
       <w:r>
@@ -1615,6 +1817,57 @@
         <w:rPr>
           <w:rFonts w:asciiTheme="majorHAnsi" w:hAnsiTheme="majorHAnsi" w:cstheme="majorHAnsi"/>
         </w:rPr>
+        <w:t xml:space="preserve">Michigan State University (2016), </w:t>
+      </w:r>
+      <w:r>
+        <w:rPr>
+          <w:rFonts w:asciiTheme="majorHAnsi" w:hAnsiTheme="majorHAnsi" w:cstheme="majorHAnsi"/>
+          <w:i/>
+        </w:rPr>
+        <w:t xml:space="preserve">Tutorial 4: Texture Mapping. </w:t>
+      </w:r>
+      <w:r>
+        <w:rPr>
+          <w:rFonts w:asciiTheme="majorHAnsi" w:hAnsiTheme="majorHAnsi" w:cstheme="majorHAnsi"/>
+        </w:rPr>
+        <w:t xml:space="preserve">Available at: </w:t>
+      </w:r>
+      <w:r>
+        <w:rPr>
+          <w:rFonts w:asciiTheme="majorHAnsi" w:hAnsiTheme="majorHAnsi" w:cstheme="majorHAnsi"/>
+        </w:rPr>
+        <w:t>https://www.cse.msu.edu/~cse872/tutorial4.html</w:t>
+      </w:r>
+      <w:r>
+        <w:rPr>
+          <w:rFonts w:asciiTheme="majorHAnsi" w:hAnsiTheme="majorHAnsi" w:cstheme="majorHAnsi"/>
+        </w:rPr>
+        <w:t xml:space="preserve"> (Accessed: 10</w:t>
+      </w:r>
+      <w:r>
+        <w:rPr>
+          <w:rFonts w:asciiTheme="majorHAnsi" w:hAnsiTheme="majorHAnsi" w:cstheme="majorHAnsi"/>
+          <w:vertAlign w:val="superscript"/>
+        </w:rPr>
+        <w:t>th</w:t>
+      </w:r>
+      <w:r>
+        <w:rPr>
+          <w:rFonts w:asciiTheme="majorHAnsi" w:hAnsiTheme="majorHAnsi" w:cstheme="majorHAnsi"/>
+        </w:rPr>
+        <w:t xml:space="preserve"> January 2017).</w:t>
+      </w:r>
+    </w:p>
+    <w:p>
+      <w:pPr>
+        <w:rPr>
+          <w:rFonts w:asciiTheme="majorHAnsi" w:hAnsiTheme="majorHAnsi" w:cstheme="majorHAnsi"/>
+        </w:rPr>
+      </w:pPr>
+      <w:r>
+        <w:rPr>
+          <w:rFonts w:asciiTheme="majorHAnsi" w:hAnsiTheme="majorHAnsi" w:cstheme="majorHAnsi"/>
+        </w:rPr>
         <w:t xml:space="preserve">Movania, M.M. </w:t>
       </w:r>
       <w:r>
@@ -1683,7 +1936,21 @@
         <w:rPr>
           <w:rFonts w:asciiTheme="majorHAnsi" w:hAnsiTheme="majorHAnsi" w:cstheme="majorHAnsi"/>
         </w:rPr>
-        <w:t>ritain: Packt Publishing</w:t>
+        <w:t xml:space="preserve">ritain: </w:t>
+      </w:r>
+      <w:proofErr w:type="spellStart"/>
+      <w:r>
+        <w:rPr>
+          <w:rFonts w:asciiTheme="majorHAnsi" w:hAnsiTheme="majorHAnsi" w:cstheme="majorHAnsi"/>
+        </w:rPr>
+        <w:t>Packt</w:t>
+      </w:r>
+      <w:proofErr w:type="spellEnd"/>
+      <w:r>
+        <w:rPr>
+          <w:rFonts w:asciiTheme="majorHAnsi" w:hAnsiTheme="majorHAnsi" w:cstheme="majorHAnsi"/>
+        </w:rPr>
+        <w:t xml:space="preserve"> Publishing</w:t>
       </w:r>
       <w:r>
         <w:rPr>
@@ -1756,8 +2023,8 @@
       </w:r>
     </w:p>
     <w:sectPr>
-      <w:headerReference w:type="default" r:id="rId11"/>
-      <w:footerReference w:type="default" r:id="rId12"/>
+      <w:headerReference w:type="default" r:id="rId15"/>
+      <w:footerReference w:type="default" r:id="rId16"/>
       <w:pgSz w:w="11906" w:h="16838"/>
       <w:pgMar w:top="1440" w:right="1440" w:bottom="1440" w:left="1440" w:header="708" w:footer="708" w:gutter="0"/>
       <w:cols w:space="708"/>
@@ -1849,7 +2116,7 @@
                 <w:bCs/>
                 <w:noProof/>
               </w:rPr>
-              <w:t>2</w:t>
+              <w:t>3</w:t>
             </w:r>
             <w:r>
               <w:rPr>

</xml_diff>